<commit_message>
Adding ReadMe Information in readme.md
Will be add information in Art-Animation and NPC section
</commit_message>
<xml_diff>
--- a/GDD_Auditorium.docx
+++ b/GDD_Auditorium.docx
@@ -159,14 +159,12 @@
         </w:rPr>
         <w:t xml:space="preserve"> 2022 about the ethics or norm about respecting the speaker </w:t>
       </w:r>
-      <w:proofErr w:type="gramStart"/>
-      <w:r>
-        <w:rPr>
-          <w:sz w:val="32"/>
-        </w:rPr>
-        <w:t>and also</w:t>
-      </w:r>
-      <w:proofErr w:type="gramEnd"/>
+      <w:r>
+        <w:rPr>
+          <w:sz w:val="32"/>
+        </w:rPr>
+        <w:t>and</w:t>
+      </w:r>
       <w:r>
         <w:rPr>
           <w:sz w:val="32"/>
@@ -207,34 +205,31 @@
           <w:sz w:val="32"/>
         </w:rPr>
       </w:pPr>
-      <w:r>
-        <w:rPr>
-          <w:sz w:val="32"/>
-        </w:rPr>
-        <w:t xml:space="preserve">The game play is simple, the player will be given a view times to tap as many noisy students in the Auditorium. If one misses or to late to tap the noisy students, they will spread out causing </w:t>
-      </w:r>
-      <w:proofErr w:type="gramStart"/>
-      <w:r>
-        <w:rPr>
-          <w:sz w:val="32"/>
-        </w:rPr>
-        <w:t>another</w:t>
-      </w:r>
-      <w:proofErr w:type="gramEnd"/>
-      <w:r>
-        <w:rPr>
-          <w:sz w:val="32"/>
-        </w:rPr>
-        <w:t xml:space="preserve"> students to talk inside the auditorium. </w:t>
-      </w:r>
-      <w:proofErr w:type="gramStart"/>
-      <w:r>
-        <w:rPr>
-          <w:sz w:val="32"/>
-        </w:rPr>
-        <w:t>So</w:t>
-      </w:r>
-      <w:proofErr w:type="gramEnd"/>
+      <w:bookmarkStart w:id="0" w:name="_GoBack"/>
+      <w:r>
+        <w:rPr>
+          <w:sz w:val="32"/>
+        </w:rPr>
+        <w:t xml:space="preserve">The game play is simple, the player will be given a view times to tap as many noisy students in the Auditorium. If one misses or to late to tap the noisy students, they will spread out causing another </w:t>
+      </w:r>
+      <w:r>
+        <w:rPr>
+          <w:sz w:val="32"/>
+        </w:rPr>
+        <w:t>student</w:t>
+      </w:r>
+      <w:r>
+        <w:rPr>
+          <w:sz w:val="32"/>
+        </w:rPr>
+        <w:t xml:space="preserve"> to talk inside the auditorium. </w:t>
+      </w:r>
+      <w:r>
+        <w:rPr>
+          <w:sz w:val="32"/>
+        </w:rPr>
+        <w:t>So,</w:t>
+      </w:r>
       <w:r>
         <w:rPr>
           <w:sz w:val="32"/>
@@ -242,6 +237,7 @@
         <w:t xml:space="preserve"> the player needs to be fast on tapping the quite ones. </w:t>
       </w:r>
     </w:p>
+    <w:bookmarkEnd w:id="0"/>
     <w:p>
       <w:pPr>
         <w:rPr>
@@ -325,7 +321,21 @@
         <w:rPr>
           <w:sz w:val="32"/>
         </w:rPr>
-        <w:t>The player could tap the noisy students, an animation of a students “</w:t>
+        <w:t xml:space="preserve">The player could tap the noisy students, an animation of a </w:t>
+      </w:r>
+      <w:proofErr w:type="spellStart"/>
+      <w:r>
+        <w:rPr>
+          <w:sz w:val="32"/>
+        </w:rPr>
+        <w:t>students</w:t>
+      </w:r>
+      <w:proofErr w:type="spellEnd"/>
+      <w:r>
+        <w:rPr>
+          <w:sz w:val="32"/>
+        </w:rPr>
+        <w:t xml:space="preserve"> “</w:t>
       </w:r>
       <w:proofErr w:type="spellStart"/>
       <w:r>
@@ -734,8 +744,6 @@
         </w:rPr>
         <w:t>This mini-game uses 2D art, but the style will be decided by the team</w:t>
       </w:r>
-      <w:bookmarkStart w:id="0" w:name="_GoBack"/>
-      <w:bookmarkEnd w:id="0"/>
     </w:p>
     <w:sectPr>
       <w:pgSz w:w="12240" w:h="15840"/>
@@ -1699,7 +1707,7 @@
 </file>
 
 <file path=customXml/itemProps1.xml><?xml version="1.0" encoding="utf-8"?>
-<ds:datastoreItem xmlns:ds="http://schemas.openxmlformats.org/officeDocument/2006/customXml" ds:itemID="{1EBBCDE8-8771-4EEE-BE0A-50BDE7DFE8F5}">
+<ds:datastoreItem xmlns:ds="http://schemas.openxmlformats.org/officeDocument/2006/customXml" ds:itemID="{7FE2014E-46FC-4FA9-A708-55818406171F}">
   <ds:schemaRefs>
     <ds:schemaRef ds:uri="http://schemas.openxmlformats.org/officeDocument/2006/bibliography"/>
   </ds:schemaRefs>

</xml_diff>